<commit_message>
Measure Of First Metric
created the class to help measure the first metric of a painting.  The
first metric chosen is the mean color value. Certain artists as well as
the movements they represent primarily focus on light colors, while
others focus on darker colors. by comparing these two aspects, it is
possible to eliminate some artists from possibility.
</commit_message>
<xml_diff>
--- a/Documentation/Capstone Proposal.docx
+++ b/Documentation/Capstone Proposal.docx
@@ -152,6 +152,32 @@
           <w:sz w:val="24"/>
           <w:szCs w:val="24"/>
         </w:rPr>
+        <w:t>Summary</w:t>
+      </w:r>
+    </w:p>
+    <w:p>
+      <w:pPr>
+        <w:rPr>
+          <w:rFonts w:ascii="Times New Roman" w:hAnsi="Times New Roman" w:cs="Times New Roman"/>
+          <w:sz w:val="24"/>
+          <w:szCs w:val="24"/>
+        </w:rPr>
+      </w:pPr>
+    </w:p>
+    <w:p>
+      <w:pPr>
+        <w:rPr>
+          <w:rFonts w:ascii="Times New Roman" w:hAnsi="Times New Roman" w:cs="Times New Roman"/>
+          <w:sz w:val="24"/>
+          <w:szCs w:val="24"/>
+        </w:rPr>
+      </w:pPr>
+      <w:r>
+        <w:rPr>
+          <w:rFonts w:ascii="Times New Roman" w:hAnsi="Times New Roman" w:cs="Times New Roman"/>
+          <w:sz w:val="24"/>
+          <w:szCs w:val="24"/>
+        </w:rPr>
         <w:t>Art-</w:t>
       </w:r>
       <w:proofErr w:type="spellStart"/>
@@ -172,8 +198,70 @@
         </w:rPr>
         <w:t xml:space="preserve"> is a computer application used to link artworks to their appropriate artists.  The application will be written in C#, and will use machine learning in order to achieve its purpose.  The application will be able to distinguish what artist a painting belongs to from a small group of artists.</w:t>
       </w:r>
+    </w:p>
+    <w:p>
+      <w:pPr>
+        <w:rPr>
+          <w:rFonts w:ascii="Times New Roman" w:hAnsi="Times New Roman" w:cs="Times New Roman"/>
+          <w:sz w:val="24"/>
+          <w:szCs w:val="24"/>
+        </w:rPr>
+      </w:pPr>
+    </w:p>
+    <w:p>
+      <w:pPr>
+        <w:rPr>
+          <w:rFonts w:ascii="Times New Roman" w:hAnsi="Times New Roman" w:cs="Times New Roman"/>
+          <w:sz w:val="24"/>
+          <w:szCs w:val="24"/>
+        </w:rPr>
+      </w:pPr>
+      <w:r>
+        <w:rPr>
+          <w:rFonts w:ascii="Times New Roman" w:hAnsi="Times New Roman" w:cs="Times New Roman"/>
+          <w:sz w:val="24"/>
+          <w:szCs w:val="24"/>
+        </w:rPr>
+        <w:t>Use Cases</w:t>
+      </w:r>
+    </w:p>
+    <w:p>
+      <w:pPr>
+        <w:rPr>
+          <w:rFonts w:ascii="Times New Roman" w:hAnsi="Times New Roman" w:cs="Times New Roman"/>
+          <w:sz w:val="24"/>
+          <w:szCs w:val="24"/>
+        </w:rPr>
+      </w:pPr>
+    </w:p>
+    <w:p>
+      <w:pPr>
+        <w:rPr>
+          <w:rFonts w:ascii="Times New Roman" w:hAnsi="Times New Roman" w:cs="Times New Roman"/>
+          <w:sz w:val="24"/>
+          <w:szCs w:val="24"/>
+        </w:rPr>
+      </w:pPr>
       <w:bookmarkStart w:id="0" w:name="_GoBack"/>
       <w:bookmarkEnd w:id="0"/>
+    </w:p>
+    <w:p>
+      <w:pPr>
+        <w:rPr>
+          <w:rFonts w:ascii="Times New Roman" w:hAnsi="Times New Roman" w:cs="Times New Roman"/>
+          <w:sz w:val="24"/>
+          <w:szCs w:val="24"/>
+        </w:rPr>
+      </w:pPr>
+    </w:p>
+    <w:p>
+      <w:pPr>
+        <w:rPr>
+          <w:rFonts w:ascii="Times New Roman" w:hAnsi="Times New Roman" w:cs="Times New Roman"/>
+          <w:sz w:val="24"/>
+          <w:szCs w:val="24"/>
+        </w:rPr>
+      </w:pPr>
     </w:p>
     <w:sectPr>
       <w:pgSz w:w="12240" w:h="15840"/>

</xml_diff>